<commit_message>
FIX: #589, #684, #718, #721, #736, #737, #739, #740, #741, #742, #744, #745, #746 y #748 (35498)
</commit_message>
<xml_diff>
--- a/202305_SISTRA2-VERSIONES_ca.docx
+++ b/202305_SISTRA2-VERSIONES_ca.docx
@@ -36783,9 +36783,8 @@
           <w:szCs w:val="22"/>
           <w:lang w:val="ca-ES" w:eastAsia="en-US"/>
         </w:rPr>
-        <w:t xml:space="preserve"> en el disseny </w:t>
-      </w:r>
-      <w:proofErr w:type="spellStart"/>
+        <w:t xml:space="preserve"> en el disseny d</w:t>
+      </w:r>
       <w:r>
         <w:rPr>
           <w:rFonts w:ascii="Calibri" w:eastAsia="Calibri" w:hAnsi="Calibri" w:cs="Calibri"/>
@@ -36793,9 +36792,8 @@
           <w:szCs w:val="22"/>
           <w:lang w:val="ca-ES" w:eastAsia="en-US"/>
         </w:rPr>
-        <w:t>dun</w:t>
-      </w:r>
-      <w:proofErr w:type="spellEnd"/>
+        <w:t>’</w:t>
+      </w:r>
       <w:r>
         <w:rPr>
           <w:rFonts w:ascii="Calibri" w:eastAsia="Calibri" w:hAnsi="Calibri" w:cs="Calibri"/>
@@ -36803,7 +36801,7 @@
           <w:szCs w:val="22"/>
           <w:lang w:val="ca-ES" w:eastAsia="en-US"/>
         </w:rPr>
-        <w:t xml:space="preserve"> formulari.</w:t>
+        <w:t>un formulari.</w:t>
       </w:r>
     </w:p>
     <w:p>
@@ -36821,6 +36819,10 @@
     </w:p>
     <w:p>
       <w:pPr>
+        <w:numPr>
+          <w:ilvl w:val="0"/>
+          <w:numId w:val="20"/>
+        </w:numPr>
         <w:suppressAutoHyphens w:val="0"/>
         <w:spacing w:before="0" w:after="0"/>
         <w:ind w:left="360"/>
@@ -36831,13 +36833,649 @@
           <w:lang w:val="ca-ES" w:eastAsia="en-US"/>
         </w:rPr>
       </w:pPr>
-    </w:p>
-    <w:p>
-      <w:pPr>
-        <w:rPr>
-          <w:lang w:val="ca-ES"/>
-        </w:rPr>
-      </w:pPr>
+      <w:r>
+        <w:rPr>
+          <w:rFonts w:ascii="Calibri" w:eastAsia="Calibri" w:hAnsi="Calibri" w:cs="Calibri"/>
+          <w:sz w:val="22"/>
+          <w:szCs w:val="22"/>
+          <w:lang w:val="ca-ES" w:eastAsia="en-US"/>
+        </w:rPr>
+        <w:t>#739 En posar un missatge de control d'accés no ens deixa accessible el botó "Continuar"</w:t>
+      </w:r>
+    </w:p>
+    <w:p>
+      <w:pPr>
+        <w:suppressAutoHyphens w:val="0"/>
+        <w:spacing w:before="0" w:after="0"/>
+        <w:ind w:left="360"/>
+        <w:rPr>
+          <w:rFonts w:ascii="Calibri" w:eastAsia="Calibri" w:hAnsi="Calibri" w:cs="Calibri"/>
+          <w:sz w:val="22"/>
+          <w:szCs w:val="22"/>
+          <w:lang w:val="ca-ES" w:eastAsia="en-US"/>
+        </w:rPr>
+      </w:pPr>
+      <w:r>
+        <w:rPr>
+          <w:rFonts w:ascii="Calibri" w:eastAsia="Calibri" w:hAnsi="Calibri" w:cs="Calibri"/>
+          <w:sz w:val="22"/>
+          <w:szCs w:val="22"/>
+          <w:lang w:val="ca-ES" w:eastAsia="en-US"/>
+        </w:rPr>
+        <w:t>Aquesta issue resol un problema de visualització dels missatges d'avís a SISTRAMIT.</w:t>
+      </w:r>
+    </w:p>
+    <w:p>
+      <w:pPr>
+        <w:suppressAutoHyphens w:val="0"/>
+        <w:spacing w:before="0" w:after="0"/>
+        <w:ind w:left="360"/>
+        <w:rPr>
+          <w:rFonts w:ascii="Calibri" w:eastAsia="Calibri" w:hAnsi="Calibri" w:cs="Calibri"/>
+          <w:sz w:val="22"/>
+          <w:szCs w:val="22"/>
+          <w:lang w:val="ca-ES" w:eastAsia="en-US"/>
+        </w:rPr>
+      </w:pPr>
+    </w:p>
+    <w:p>
+      <w:pPr>
+        <w:numPr>
+          <w:ilvl w:val="0"/>
+          <w:numId w:val="20"/>
+        </w:numPr>
+        <w:suppressAutoHyphens w:val="0"/>
+        <w:spacing w:before="0" w:after="0"/>
+        <w:ind w:left="360"/>
+        <w:rPr>
+          <w:rFonts w:ascii="Calibri" w:eastAsia="Calibri" w:hAnsi="Calibri" w:cs="Calibri"/>
+          <w:sz w:val="22"/>
+          <w:szCs w:val="22"/>
+          <w:lang w:val="ca-ES" w:eastAsia="en-US"/>
+        </w:rPr>
+      </w:pPr>
+      <w:r>
+        <w:rPr>
+          <w:rFonts w:ascii="Calibri" w:eastAsia="Calibri" w:hAnsi="Calibri" w:cs="Calibri"/>
+          <w:sz w:val="22"/>
+          <w:szCs w:val="22"/>
+          <w:lang w:val="ca-ES" w:eastAsia="en-US"/>
+        </w:rPr>
+        <w:t>#740 Evitar paraula IBAN</w:t>
+      </w:r>
+    </w:p>
+    <w:p>
+      <w:pPr>
+        <w:suppressAutoHyphens w:val="0"/>
+        <w:spacing w:before="0" w:after="0"/>
+        <w:ind w:left="360"/>
+        <w:rPr>
+          <w:rFonts w:ascii="Calibri" w:eastAsia="Calibri" w:hAnsi="Calibri" w:cs="Calibri"/>
+          <w:sz w:val="22"/>
+          <w:szCs w:val="22"/>
+          <w:lang w:val="ca-ES" w:eastAsia="en-US"/>
+        </w:rPr>
+      </w:pPr>
+      <w:r>
+        <w:rPr>
+          <w:rFonts w:ascii="Calibri" w:eastAsia="Calibri" w:hAnsi="Calibri" w:cs="Calibri"/>
+          <w:sz w:val="22"/>
+          <w:szCs w:val="22"/>
+          <w:lang w:val="ca-ES" w:eastAsia="en-US"/>
+        </w:rPr>
+        <w:t>Amb aquesta issue es preveu l'ús de la paraula “IBAN” als identificadors dels components d'un tràmit.</w:t>
+      </w:r>
+    </w:p>
+    <w:p>
+      <w:pPr>
+        <w:suppressAutoHyphens w:val="0"/>
+        <w:spacing w:before="0" w:after="0"/>
+        <w:ind w:left="360"/>
+        <w:rPr>
+          <w:rFonts w:ascii="Calibri" w:eastAsia="Calibri" w:hAnsi="Calibri" w:cs="Calibri"/>
+          <w:sz w:val="22"/>
+          <w:szCs w:val="22"/>
+          <w:lang w:val="ca-ES" w:eastAsia="en-US"/>
+        </w:rPr>
+      </w:pPr>
+    </w:p>
+    <w:p>
+      <w:pPr>
+        <w:numPr>
+          <w:ilvl w:val="0"/>
+          <w:numId w:val="20"/>
+        </w:numPr>
+        <w:suppressAutoHyphens w:val="0"/>
+        <w:spacing w:before="0" w:after="0"/>
+        <w:ind w:left="360"/>
+        <w:rPr>
+          <w:rFonts w:ascii="Calibri" w:eastAsia="Calibri" w:hAnsi="Calibri" w:cs="Calibri"/>
+          <w:sz w:val="22"/>
+          <w:szCs w:val="22"/>
+          <w:lang w:val="ca-ES" w:eastAsia="en-US"/>
+        </w:rPr>
+      </w:pPr>
+      <w:r>
+        <w:rPr>
+          <w:rFonts w:ascii="Calibri" w:eastAsia="Calibri" w:hAnsi="Calibri" w:cs="Calibri"/>
+          <w:sz w:val="22"/>
+          <w:szCs w:val="22"/>
+          <w:lang w:val="ca-ES" w:eastAsia="en-US"/>
+        </w:rPr>
+        <w:t xml:space="preserve">#741 Falla </w:t>
+      </w:r>
+      <w:proofErr w:type="spellStart"/>
+      <w:r>
+        <w:rPr>
+          <w:rFonts w:ascii="Calibri" w:eastAsia="Calibri" w:hAnsi="Calibri" w:cs="Calibri"/>
+          <w:sz w:val="22"/>
+          <w:szCs w:val="22"/>
+          <w:lang w:val="ca-ES" w:eastAsia="en-US"/>
+        </w:rPr>
+        <w:t>scrollbar</w:t>
+      </w:r>
+      <w:proofErr w:type="spellEnd"/>
+      <w:r>
+        <w:rPr>
+          <w:rFonts w:ascii="Calibri" w:eastAsia="Calibri" w:hAnsi="Calibri" w:cs="Calibri"/>
+          <w:sz w:val="22"/>
+          <w:szCs w:val="22"/>
+          <w:lang w:val="ca-ES" w:eastAsia="en-US"/>
+        </w:rPr>
+        <w:t xml:space="preserve"> a la taula de missatges d'entitat</w:t>
+      </w:r>
+    </w:p>
+    <w:p>
+      <w:pPr>
+        <w:suppressAutoHyphens w:val="0"/>
+        <w:spacing w:before="0" w:after="0"/>
+        <w:ind w:left="360"/>
+        <w:rPr>
+          <w:rFonts w:ascii="Calibri" w:eastAsia="Calibri" w:hAnsi="Calibri" w:cs="Calibri"/>
+          <w:sz w:val="22"/>
+          <w:szCs w:val="22"/>
+          <w:lang w:val="ca-ES" w:eastAsia="en-US"/>
+        </w:rPr>
+      </w:pPr>
+      <w:r>
+        <w:rPr>
+          <w:rFonts w:ascii="Calibri" w:eastAsia="Calibri" w:hAnsi="Calibri" w:cs="Calibri"/>
+          <w:sz w:val="22"/>
+          <w:szCs w:val="22"/>
+          <w:lang w:val="ca-ES" w:eastAsia="en-US"/>
+        </w:rPr>
+        <w:t xml:space="preserve">Aquesta issue permet fer </w:t>
+      </w:r>
+      <w:proofErr w:type="spellStart"/>
+      <w:r>
+        <w:rPr>
+          <w:rFonts w:ascii="Calibri" w:eastAsia="Calibri" w:hAnsi="Calibri" w:cs="Calibri"/>
+          <w:sz w:val="22"/>
+          <w:szCs w:val="22"/>
+          <w:lang w:val="ca-ES" w:eastAsia="en-US"/>
+        </w:rPr>
+        <w:t>scroll</w:t>
+      </w:r>
+      <w:proofErr w:type="spellEnd"/>
+      <w:r>
+        <w:rPr>
+          <w:rFonts w:ascii="Calibri" w:eastAsia="Calibri" w:hAnsi="Calibri" w:cs="Calibri"/>
+          <w:sz w:val="22"/>
+          <w:szCs w:val="22"/>
+          <w:lang w:val="ca-ES" w:eastAsia="en-US"/>
+        </w:rPr>
+        <w:t xml:space="preserve"> al manten</w:t>
+      </w:r>
+      <w:r>
+        <w:rPr>
+          <w:rFonts w:ascii="Calibri" w:eastAsia="Calibri" w:hAnsi="Calibri" w:cs="Calibri"/>
+          <w:sz w:val="22"/>
+          <w:szCs w:val="22"/>
+          <w:lang w:val="ca-ES" w:eastAsia="en-US"/>
+        </w:rPr>
+        <w:t>iment</w:t>
+      </w:r>
+      <w:r>
+        <w:rPr>
+          <w:rFonts w:ascii="Calibri" w:eastAsia="Calibri" w:hAnsi="Calibri" w:cs="Calibri"/>
+          <w:sz w:val="22"/>
+          <w:szCs w:val="22"/>
+          <w:lang w:val="ca-ES" w:eastAsia="en-US"/>
+        </w:rPr>
+        <w:t xml:space="preserve"> de missatges d'avís importants.</w:t>
+      </w:r>
+    </w:p>
+    <w:p>
+      <w:pPr>
+        <w:suppressAutoHyphens w:val="0"/>
+        <w:spacing w:before="0" w:after="0"/>
+        <w:ind w:left="360"/>
+        <w:rPr>
+          <w:rFonts w:ascii="Calibri" w:eastAsia="Calibri" w:hAnsi="Calibri" w:cs="Calibri"/>
+          <w:sz w:val="22"/>
+          <w:szCs w:val="22"/>
+          <w:lang w:val="ca-ES" w:eastAsia="en-US"/>
+        </w:rPr>
+      </w:pPr>
+    </w:p>
+    <w:p>
+      <w:pPr>
+        <w:numPr>
+          <w:ilvl w:val="0"/>
+          <w:numId w:val="20"/>
+        </w:numPr>
+        <w:suppressAutoHyphens w:val="0"/>
+        <w:spacing w:before="0" w:after="0"/>
+        <w:ind w:left="360"/>
+        <w:rPr>
+          <w:rFonts w:ascii="Calibri" w:eastAsia="Calibri" w:hAnsi="Calibri" w:cs="Calibri"/>
+          <w:sz w:val="22"/>
+          <w:szCs w:val="22"/>
+          <w:lang w:val="ca-ES" w:eastAsia="en-US"/>
+        </w:rPr>
+      </w:pPr>
+      <w:r>
+        <w:rPr>
+          <w:rFonts w:ascii="Calibri" w:eastAsia="Calibri" w:hAnsi="Calibri" w:cs="Calibri"/>
+          <w:sz w:val="22"/>
+          <w:szCs w:val="22"/>
+          <w:lang w:val="ca-ES" w:eastAsia="en-US"/>
+        </w:rPr>
+        <w:t>#742 Missatges d'entitat: Desapareixen els botons de gestió</w:t>
+      </w:r>
+    </w:p>
+    <w:p>
+      <w:pPr>
+        <w:suppressAutoHyphens w:val="0"/>
+        <w:spacing w:before="0" w:after="0"/>
+        <w:ind w:left="360"/>
+        <w:rPr>
+          <w:rFonts w:ascii="Calibri" w:eastAsia="Calibri" w:hAnsi="Calibri" w:cs="Calibri"/>
+          <w:sz w:val="22"/>
+          <w:szCs w:val="22"/>
+          <w:lang w:val="ca-ES" w:eastAsia="en-US"/>
+        </w:rPr>
+      </w:pPr>
+      <w:r>
+        <w:rPr>
+          <w:rFonts w:ascii="Calibri" w:eastAsia="Calibri" w:hAnsi="Calibri" w:cs="Calibri"/>
+          <w:sz w:val="22"/>
+          <w:szCs w:val="22"/>
+          <w:lang w:val="ca-ES" w:eastAsia="en-US"/>
+        </w:rPr>
+        <w:t xml:space="preserve">Aquesta issue resol un problema que feia desaparèixer els botons de la part superior del </w:t>
+      </w:r>
+      <w:proofErr w:type="spellStart"/>
+      <w:r>
+        <w:rPr>
+          <w:rFonts w:ascii="Calibri" w:eastAsia="Calibri" w:hAnsi="Calibri" w:cs="Calibri"/>
+          <w:sz w:val="22"/>
+          <w:szCs w:val="22"/>
+          <w:lang w:val="ca-ES" w:eastAsia="en-US"/>
+        </w:rPr>
+        <w:t>maintien</w:t>
+      </w:r>
+      <w:proofErr w:type="spellEnd"/>
+      <w:r>
+        <w:rPr>
+          <w:rFonts w:ascii="Calibri" w:eastAsia="Calibri" w:hAnsi="Calibri" w:cs="Calibri"/>
+          <w:sz w:val="22"/>
+          <w:szCs w:val="22"/>
+          <w:lang w:val="ca-ES" w:eastAsia="en-US"/>
+        </w:rPr>
+        <w:t xml:space="preserve"> d'avisos importants.</w:t>
+      </w:r>
+    </w:p>
+    <w:p>
+      <w:pPr>
+        <w:suppressAutoHyphens w:val="0"/>
+        <w:spacing w:before="0" w:after="0"/>
+        <w:ind w:left="360"/>
+        <w:rPr>
+          <w:rFonts w:ascii="Calibri" w:eastAsia="Calibri" w:hAnsi="Calibri" w:cs="Calibri"/>
+          <w:sz w:val="22"/>
+          <w:szCs w:val="22"/>
+          <w:lang w:val="ca-ES" w:eastAsia="en-US"/>
+        </w:rPr>
+      </w:pPr>
+    </w:p>
+    <w:p>
+      <w:pPr>
+        <w:numPr>
+          <w:ilvl w:val="0"/>
+          <w:numId w:val="20"/>
+        </w:numPr>
+        <w:suppressAutoHyphens w:val="0"/>
+        <w:spacing w:before="0" w:after="0"/>
+        <w:ind w:left="360"/>
+        <w:rPr>
+          <w:rFonts w:ascii="Calibri" w:eastAsia="Calibri" w:hAnsi="Calibri" w:cs="Calibri"/>
+          <w:sz w:val="22"/>
+          <w:szCs w:val="22"/>
+          <w:lang w:val="ca-ES" w:eastAsia="en-US"/>
+        </w:rPr>
+      </w:pPr>
+      <w:r>
+        <w:rPr>
+          <w:rFonts w:ascii="Calibri" w:eastAsia="Calibri" w:hAnsi="Calibri" w:cs="Calibri"/>
+          <w:sz w:val="22"/>
+          <w:szCs w:val="22"/>
+          <w:lang w:val="ca-ES" w:eastAsia="en-US"/>
+        </w:rPr>
+        <w:t>#744 Falla el disseny a la finestra de les traces</w:t>
+      </w:r>
+    </w:p>
+    <w:p>
+      <w:pPr>
+        <w:suppressAutoHyphens w:val="0"/>
+        <w:spacing w:before="0" w:after="0"/>
+        <w:ind w:left="360"/>
+        <w:rPr>
+          <w:rFonts w:ascii="Calibri" w:eastAsia="Calibri" w:hAnsi="Calibri" w:cs="Calibri"/>
+          <w:sz w:val="22"/>
+          <w:szCs w:val="22"/>
+          <w:lang w:val="ca-ES" w:eastAsia="en-US"/>
+        </w:rPr>
+      </w:pPr>
+      <w:r>
+        <w:rPr>
+          <w:rFonts w:ascii="Calibri" w:eastAsia="Calibri" w:hAnsi="Calibri" w:cs="Calibri"/>
+          <w:sz w:val="22"/>
+          <w:szCs w:val="22"/>
+          <w:lang w:val="ca-ES" w:eastAsia="en-US"/>
+        </w:rPr>
+        <w:t>Amb aquesta issue s'assegura que la finestra de traces en els errors mostrats a SISTRAHELP es vegin correctament sense tallar-se a la part inferior.</w:t>
+      </w:r>
+    </w:p>
+    <w:p>
+      <w:pPr>
+        <w:suppressAutoHyphens w:val="0"/>
+        <w:spacing w:before="0" w:after="0"/>
+        <w:ind w:left="360"/>
+        <w:rPr>
+          <w:rFonts w:ascii="Calibri" w:eastAsia="Calibri" w:hAnsi="Calibri" w:cs="Calibri"/>
+          <w:sz w:val="22"/>
+          <w:szCs w:val="22"/>
+          <w:lang w:val="ca-ES" w:eastAsia="en-US"/>
+        </w:rPr>
+      </w:pPr>
+    </w:p>
+    <w:p>
+      <w:pPr>
+        <w:numPr>
+          <w:ilvl w:val="0"/>
+          <w:numId w:val="20"/>
+        </w:numPr>
+        <w:suppressAutoHyphens w:val="0"/>
+        <w:spacing w:before="0" w:after="0"/>
+        <w:ind w:left="360"/>
+        <w:rPr>
+          <w:rFonts w:ascii="Calibri" w:eastAsia="Calibri" w:hAnsi="Calibri" w:cs="Calibri"/>
+          <w:sz w:val="22"/>
+          <w:szCs w:val="22"/>
+          <w:lang w:val="ca-ES" w:eastAsia="en-US"/>
+        </w:rPr>
+      </w:pPr>
+      <w:r>
+        <w:rPr>
+          <w:rFonts w:ascii="Calibri" w:eastAsia="Calibri" w:hAnsi="Calibri" w:cs="Calibri"/>
+          <w:sz w:val="22"/>
+          <w:szCs w:val="22"/>
+          <w:lang w:val="ca-ES" w:eastAsia="en-US"/>
+        </w:rPr>
+        <w:t xml:space="preserve">#745 Normalitzar el nom de les columnes a la </w:t>
+      </w:r>
+      <w:proofErr w:type="spellStart"/>
+      <w:r>
+        <w:rPr>
+          <w:rFonts w:ascii="Calibri" w:eastAsia="Calibri" w:hAnsi="Calibri" w:cs="Calibri"/>
+          <w:sz w:val="22"/>
+          <w:szCs w:val="22"/>
+          <w:lang w:val="ca-ES" w:eastAsia="en-US"/>
+        </w:rPr>
+        <w:t>pant</w:t>
+      </w:r>
+      <w:proofErr w:type="spellEnd"/>
+      <w:r>
+        <w:rPr>
+          <w:rFonts w:ascii="Calibri" w:eastAsia="Calibri" w:hAnsi="Calibri" w:cs="Calibri"/>
+          <w:sz w:val="22"/>
+          <w:szCs w:val="22"/>
+          <w:lang w:val="ca-ES" w:eastAsia="en-US"/>
+        </w:rPr>
+        <w:t xml:space="preserve"> recerca</w:t>
+      </w:r>
+    </w:p>
+    <w:p>
+      <w:pPr>
+        <w:suppressAutoHyphens w:val="0"/>
+        <w:spacing w:before="0" w:after="0"/>
+        <w:ind w:left="360"/>
+        <w:rPr>
+          <w:rFonts w:ascii="Calibri" w:eastAsia="Calibri" w:hAnsi="Calibri" w:cs="Calibri"/>
+          <w:sz w:val="22"/>
+          <w:szCs w:val="22"/>
+          <w:lang w:val="ca-ES" w:eastAsia="en-US"/>
+        </w:rPr>
+      </w:pPr>
+      <w:r>
+        <w:rPr>
+          <w:rFonts w:ascii="Calibri" w:eastAsia="Calibri" w:hAnsi="Calibri" w:cs="Calibri"/>
+          <w:sz w:val="22"/>
+          <w:szCs w:val="22"/>
+          <w:lang w:val="ca-ES" w:eastAsia="en-US"/>
+        </w:rPr>
+        <w:t>Aquesta issue deixa en minúscules els noms de les columnes en aquesta pantalla de consulta general, com a la resta de pantalles.</w:t>
+      </w:r>
+    </w:p>
+    <w:p>
+      <w:pPr>
+        <w:suppressAutoHyphens w:val="0"/>
+        <w:spacing w:before="0" w:after="0"/>
+        <w:ind w:left="360"/>
+        <w:rPr>
+          <w:rFonts w:ascii="Calibri" w:eastAsia="Calibri" w:hAnsi="Calibri" w:cs="Calibri"/>
+          <w:sz w:val="22"/>
+          <w:szCs w:val="22"/>
+          <w:lang w:val="ca-ES" w:eastAsia="en-US"/>
+        </w:rPr>
+      </w:pPr>
+    </w:p>
+    <w:p>
+      <w:pPr>
+        <w:numPr>
+          <w:ilvl w:val="0"/>
+          <w:numId w:val="20"/>
+        </w:numPr>
+        <w:suppressAutoHyphens w:val="0"/>
+        <w:spacing w:before="0" w:after="0"/>
+        <w:ind w:left="360"/>
+        <w:rPr>
+          <w:rFonts w:ascii="Calibri" w:eastAsia="Calibri" w:hAnsi="Calibri" w:cs="Calibri"/>
+          <w:sz w:val="22"/>
+          <w:szCs w:val="22"/>
+          <w:lang w:val="ca-ES" w:eastAsia="en-US"/>
+        </w:rPr>
+      </w:pPr>
+      <w:r>
+        <w:rPr>
+          <w:rFonts w:ascii="Calibri" w:eastAsia="Calibri" w:hAnsi="Calibri" w:cs="Calibri"/>
+          <w:sz w:val="22"/>
+          <w:szCs w:val="22"/>
+          <w:lang w:val="ca-ES" w:eastAsia="en-US"/>
+        </w:rPr>
+        <w:t>#746 Canvi de text a majúscules</w:t>
+      </w:r>
+    </w:p>
+    <w:p>
+      <w:pPr>
+        <w:ind w:firstLine="360"/>
+        <w:rPr>
+          <w:rFonts w:ascii="Calibri" w:eastAsia="Calibri" w:hAnsi="Calibri" w:cs="Calibri"/>
+          <w:sz w:val="22"/>
+          <w:szCs w:val="22"/>
+          <w:lang w:val="ca-ES" w:eastAsia="en-US"/>
+        </w:rPr>
+      </w:pPr>
+      <w:r>
+        <w:rPr>
+          <w:rFonts w:ascii="Calibri" w:eastAsia="Calibri" w:hAnsi="Calibri" w:cs="Calibri"/>
+          <w:sz w:val="22"/>
+          <w:szCs w:val="22"/>
+          <w:lang w:val="ca-ES" w:eastAsia="en-US"/>
+        </w:rPr>
+        <w:lastRenderedPageBreak/>
+        <w:t>Aquesta issue evita que certs camps converteixin el seu contingut en majúscula quan se'n surt.</w:t>
+      </w:r>
+    </w:p>
+    <w:p>
+      <w:pPr>
+        <w:suppressAutoHyphens w:val="0"/>
+        <w:spacing w:before="0" w:after="0"/>
+        <w:rPr>
+          <w:lang w:val="ca-ES"/>
+        </w:rPr>
+      </w:pPr>
+    </w:p>
+    <w:p>
+      <w:pPr>
+        <w:numPr>
+          <w:ilvl w:val="0"/>
+          <w:numId w:val="20"/>
+        </w:numPr>
+        <w:suppressAutoHyphens w:val="0"/>
+        <w:spacing w:before="0" w:after="0"/>
+        <w:ind w:left="360"/>
+        <w:rPr>
+          <w:rFonts w:ascii="Calibri" w:eastAsia="Calibri" w:hAnsi="Calibri" w:cs="Calibri"/>
+          <w:sz w:val="22"/>
+          <w:szCs w:val="22"/>
+          <w:lang w:val="ca-ES" w:eastAsia="en-US"/>
+        </w:rPr>
+      </w:pPr>
+      <w:r>
+        <w:rPr>
+          <w:rFonts w:ascii="Calibri" w:eastAsia="Calibri" w:hAnsi="Calibri" w:cs="Calibri"/>
+          <w:sz w:val="22"/>
+          <w:szCs w:val="22"/>
+          <w:lang w:val="ca-ES" w:eastAsia="en-US"/>
+        </w:rPr>
+        <w:t xml:space="preserve">#748 Falla </w:t>
+      </w:r>
+      <w:proofErr w:type="spellStart"/>
+      <w:r>
+        <w:rPr>
+          <w:rFonts w:ascii="Calibri" w:eastAsia="Calibri" w:hAnsi="Calibri" w:cs="Calibri"/>
+          <w:sz w:val="22"/>
+          <w:szCs w:val="22"/>
+          <w:lang w:val="ca-ES" w:eastAsia="en-US"/>
+        </w:rPr>
+        <w:t>scroll</w:t>
+      </w:r>
+      <w:proofErr w:type="spellEnd"/>
+      <w:r>
+        <w:rPr>
+          <w:rFonts w:ascii="Calibri" w:eastAsia="Calibri" w:hAnsi="Calibri" w:cs="Calibri"/>
+          <w:sz w:val="22"/>
+          <w:szCs w:val="22"/>
+          <w:lang w:val="ca-ES" w:eastAsia="en-US"/>
+        </w:rPr>
+        <w:t xml:space="preserve"> bar a les finestres emergents de STH</w:t>
+      </w:r>
+    </w:p>
+    <w:p>
+      <w:pPr>
+        <w:suppressAutoHyphens w:val="0"/>
+        <w:spacing w:before="0" w:after="0"/>
+        <w:ind w:left="360"/>
+        <w:rPr>
+          <w:lang w:val="ca-ES"/>
+        </w:rPr>
+      </w:pPr>
+      <w:r>
+        <w:rPr>
+          <w:lang w:val="ca-ES"/>
+        </w:rPr>
+        <w:t>Aquest</w:t>
+      </w:r>
+      <w:r>
+        <w:rPr>
+          <w:lang w:val="ca-ES"/>
+        </w:rPr>
+        <w:t>a issue res</w:t>
+      </w:r>
+      <w:r>
+        <w:rPr>
+          <w:lang w:val="ca-ES"/>
+        </w:rPr>
+        <w:t>ol</w:t>
+      </w:r>
+      <w:r>
+        <w:rPr>
+          <w:lang w:val="ca-ES"/>
+        </w:rPr>
+        <w:t xml:space="preserve"> un problema que </w:t>
+      </w:r>
+      <w:r>
+        <w:rPr>
+          <w:lang w:val="ca-ES"/>
+        </w:rPr>
+        <w:t>e</w:t>
+      </w:r>
+      <w:r>
+        <w:rPr>
+          <w:lang w:val="ca-ES"/>
+        </w:rPr>
+        <w:t>s produ</w:t>
+      </w:r>
+      <w:r>
+        <w:rPr>
+          <w:lang w:val="ca-ES"/>
+        </w:rPr>
+        <w:t>eix</w:t>
+      </w:r>
+      <w:r>
+        <w:rPr>
+          <w:lang w:val="ca-ES"/>
+        </w:rPr>
+        <w:t xml:space="preserve"> al intentar </w:t>
+      </w:r>
+      <w:r>
+        <w:rPr>
+          <w:lang w:val="ca-ES"/>
+        </w:rPr>
+        <w:t>desplaçar-</w:t>
+      </w:r>
+      <w:r>
+        <w:rPr>
+          <w:lang w:val="ca-ES"/>
+        </w:rPr>
+        <w:t>se p</w:t>
+      </w:r>
+      <w:r>
+        <w:rPr>
+          <w:lang w:val="ca-ES"/>
+        </w:rPr>
+        <w:t>e</w:t>
+      </w:r>
+      <w:r>
+        <w:rPr>
+          <w:lang w:val="ca-ES"/>
+        </w:rPr>
+        <w:t>r l</w:t>
+      </w:r>
+      <w:r>
+        <w:rPr>
+          <w:lang w:val="ca-ES"/>
+        </w:rPr>
+        <w:t>e</w:t>
+      </w:r>
+      <w:r>
+        <w:rPr>
+          <w:lang w:val="ca-ES"/>
+        </w:rPr>
+        <w:t>s pantalles emergents de SISTRAHELP.</w:t>
+      </w:r>
     </w:p>
     <w:sectPr>
       <w:type w:val="continuous"/>

</xml_diff>